<commit_message>
Update research review file
</commit_message>
<xml_diff>
--- a/research_review.docx
+++ b/research_review.docx
@@ -10,6 +10,7 @@
           <w:docPartUnique/>
         </w:docPartObj>
       </w:sdtPr>
+      <w:sdtEndPr/>
       <w:sdtContent>
         <w:p/>
         <w:p>
@@ -90,6 +91,7 @@
                                     <w:dataBinding w:prefixMappings="xmlns:ns0='http://purl.org/dc/elements/1.1/' xmlns:ns1='http://schemas.openxmlformats.org/package/2006/metadata/core-properties' " w:xpath="/ns1:coreProperties[1]/ns0:title[1]" w:storeItemID="{6C3C8BC8-F283-45AE-878A-BAB7291924A1}"/>
                                     <w:text/>
                                   </w:sdtPr>
+                                  <w:sdtEndPr/>
                                   <w:sdtContent>
                                     <w:r>
                                       <w:rPr>
@@ -116,6 +118,7 @@
                                   <w:dataBinding w:prefixMappings="xmlns:ns0='http://purl.org/dc/elements/1.1/' xmlns:ns1='http://schemas.openxmlformats.org/package/2006/metadata/core-properties' " w:xpath="/ns1:coreProperties[1]/ns0:subject[1]" w:storeItemID="{6C3C8BC8-F283-45AE-878A-BAB7291924A1}"/>
                                   <w:text/>
                                 </w:sdtPr>
+                                <w:sdtEndPr/>
                                 <w:sdtContent>
                                   <w:p>
                                     <w:pPr>
@@ -361,6 +364,7 @@
                                     <w:calendar w:val="gregorian"/>
                                   </w:date>
                                 </w:sdtPr>
+                                <w:sdtEndPr/>
                                 <w:sdtContent>
                                   <w:p>
                                     <w:pPr>
@@ -514,58 +518,7 @@
           <w:sz w:val="22"/>
           <w:szCs w:val="22"/>
         </w:rPr>
-        <w:t>One of the key points of artificial intelligence is the general absen</w:t>
-      </w:r>
-      <w:r>
-        <w:rPr>
-          <w:sz w:val="22"/>
-          <w:szCs w:val="22"/>
-        </w:rPr>
-        <w:t>ce of representational commitme</w:t>
-      </w:r>
-      <w:r>
-        <w:rPr>
-          <w:sz w:val="22"/>
-          <w:szCs w:val="22"/>
-        </w:rPr>
-        <w:t>n</w:t>
-      </w:r>
-      <w:r>
-        <w:rPr>
-          <w:sz w:val="22"/>
-          <w:szCs w:val="22"/>
-        </w:rPr>
-        <w:t>t</w:t>
-      </w:r>
-      <w:r>
-        <w:rPr>
-          <w:sz w:val="22"/>
-          <w:szCs w:val="22"/>
-        </w:rPr>
-        <w:t>s</w:t>
-      </w:r>
-      <w:r>
-        <w:rPr>
-          <w:sz w:val="22"/>
-          <w:szCs w:val="22"/>
-        </w:rPr>
-        <w:t xml:space="preserve">. This type of research has </w:t>
-      </w:r>
-      <w:proofErr w:type="gramStart"/>
-      <w:r>
-        <w:rPr>
-          <w:sz w:val="22"/>
-          <w:szCs w:val="22"/>
-        </w:rPr>
-        <w:t>been able to</w:t>
-      </w:r>
-      <w:proofErr w:type="gramEnd"/>
-      <w:r>
-        <w:rPr>
-          <w:sz w:val="22"/>
-          <w:szCs w:val="22"/>
-        </w:rPr>
-        <w:t xml:space="preserve"> achieve its goal by building what is called a </w:t>
+        <w:t xml:space="preserve">One of the key points of artificial intelligence is the general absence of representational commitments. This type of research has been able to achieve its goal by building what is called a </w:t>
       </w:r>
       <w:r>
         <w:rPr>
@@ -683,7 +636,6 @@
         </w:rPr>
         <w:t xml:space="preserve">, it could not solve any </w:t>
       </w:r>
-      <w:proofErr w:type="gramStart"/>
       <w:r>
         <w:rPr>
           <w:i/>
@@ -692,7 +644,6 @@
         </w:rPr>
         <w:t>real world</w:t>
       </w:r>
-      <w:proofErr w:type="gramEnd"/>
       <w:r>
         <w:rPr>
           <w:sz w:val="22"/>
@@ -836,23 +787,7 @@
           <w:sz w:val="22"/>
           <w:szCs w:val="22"/>
         </w:rPr>
-        <w:t xml:space="preserve">What is true in a situation can be defined in terms of relations with the situation as an argument. Situation calculus </w:t>
-      </w:r>
-      <w:proofErr w:type="gramStart"/>
-      <w:r>
-        <w:rPr>
-          <w:sz w:val="22"/>
-          <w:szCs w:val="22"/>
-        </w:rPr>
-        <w:t>can be seen as</w:t>
-      </w:r>
-      <w:proofErr w:type="gramEnd"/>
-      <w:r>
-        <w:rPr>
-          <w:sz w:val="22"/>
-          <w:szCs w:val="22"/>
-        </w:rPr>
-        <w:t xml:space="preserve"> a relational version of the feature-based representation of actions.</w:t>
+        <w:t>What is true in a situation can be defined in terms of relations with the situation as an argument. Situation calculus can be seen as a relational version of the feature-based representation of actions.</w:t>
       </w:r>
       <w:r>
         <w:rPr>
@@ -899,17 +834,8 @@
           <w:sz w:val="22"/>
           <w:szCs w:val="22"/>
         </w:rPr>
-        <w:t xml:space="preserve">Theorem proving is used to “prove” that a </w:t>
-      </w:r>
-      <w:proofErr w:type="gramStart"/>
-      <w:r>
-        <w:rPr>
-          <w:sz w:val="22"/>
-          <w:szCs w:val="22"/>
-        </w:rPr>
-        <w:t>particular sequence</w:t>
-      </w:r>
-      <w:proofErr w:type="gramEnd"/>
+        <w:t>Theorem proving is used to “prove” that a particular sequence</w:t>
+      </w:r>
       <w:r>
         <w:rPr>
           <w:sz w:val="22"/>
@@ -1053,252 +979,241 @@
           <w:sz w:val="22"/>
           <w:szCs w:val="22"/>
         </w:rPr>
-        <w:t xml:space="preserve"> very </w:t>
+        <w:t xml:space="preserve"> very often </w:t>
+      </w:r>
+      <w:r>
+        <w:rPr>
+          <w:sz w:val="22"/>
+          <w:szCs w:val="22"/>
+        </w:rPr>
+        <w:t xml:space="preserve">a more efficient planning process. </w:t>
+      </w:r>
+      <w:r>
+        <w:rPr>
+          <w:sz w:val="22"/>
+          <w:szCs w:val="22"/>
+        </w:rPr>
+        <w:t xml:space="preserve">This could be </w:t>
+      </w:r>
+      <w:r>
+        <w:rPr>
+          <w:sz w:val="22"/>
+          <w:szCs w:val="22"/>
+        </w:rPr>
+        <w:t>considered an</w:t>
+      </w:r>
+      <w:r>
+        <w:rPr>
+          <w:sz w:val="22"/>
+          <w:szCs w:val="22"/>
+        </w:rPr>
+        <w:t xml:space="preserve"> </w:t>
+      </w:r>
+      <w:r>
+        <w:rPr>
+          <w:sz w:val="22"/>
+          <w:szCs w:val="22"/>
+        </w:rPr>
+        <w:t>advantage in the constr</w:t>
+      </w:r>
+      <w:r>
+        <w:rPr>
+          <w:sz w:val="22"/>
+          <w:szCs w:val="22"/>
+        </w:rPr>
+        <w:t>uction of a planning algorithm.</w:t>
+      </w:r>
+    </w:p>
+    <w:p>
+      <w:pPr>
+        <w:ind w:firstLine="284"/>
+        <w:rPr>
+          <w:sz w:val="22"/>
+          <w:szCs w:val="22"/>
+        </w:rPr>
+      </w:pPr>
+    </w:p>
+    <w:p>
+      <w:pPr>
+        <w:ind w:firstLine="284"/>
+        <w:rPr>
+          <w:sz w:val="22"/>
+          <w:szCs w:val="22"/>
+        </w:rPr>
+      </w:pPr>
+      <w:r>
+        <w:rPr>
+          <w:sz w:val="22"/>
+          <w:szCs w:val="22"/>
+        </w:rPr>
+        <w:t xml:space="preserve">The Stanford </w:t>
+      </w:r>
+      <w:r>
+        <w:rPr>
+          <w:rFonts w:ascii="Calibri" w:hAnsi="Calibri" w:cs="Times New Roman"/>
+          <w:sz w:val="22"/>
+          <w:szCs w:val="22"/>
+        </w:rPr>
+        <w:t>Research Institute Problem Solver</w:t>
+      </w:r>
+      <w:r>
+        <w:rPr>
+          <w:rFonts w:ascii="Calibri" w:hAnsi="Calibri" w:cs="Times New Roman"/>
+          <w:sz w:val="22"/>
+          <w:szCs w:val="22"/>
+        </w:rPr>
+        <w:t xml:space="preserve"> (STRIP) </w:t>
+      </w:r>
+      <w:r>
+        <w:rPr>
+          <w:sz w:val="22"/>
+          <w:szCs w:val="22"/>
+        </w:rPr>
+        <w:t>is an automated planning technique that works by executing a domain and problem to find a goal. With STRIPS, you first describe the world. You do this by providing objects, actions, preconditions, and effects.</w:t>
+      </w:r>
+      <w:r>
+        <w:rPr>
+          <w:rFonts w:ascii="Times New Roman" w:eastAsia="Times New Roman" w:hAnsi="Times New Roman" w:cs="Times New Roman"/>
+        </w:rPr>
+        <w:t xml:space="preserve"> </w:t>
+      </w:r>
+      <w:r>
+        <w:rPr>
+          <w:sz w:val="22"/>
+          <w:szCs w:val="22"/>
+        </w:rPr>
+        <w:t xml:space="preserve">It was used to power a robot named Shakey, a real, actual robot that went around from </w:t>
+      </w:r>
+      <w:r>
+        <w:rPr>
+          <w:sz w:val="22"/>
+          <w:szCs w:val="22"/>
+        </w:rPr>
+        <w:t xml:space="preserve">room to room, and pushed </w:t>
+      </w:r>
+      <w:r>
+        <w:rPr>
+          <w:sz w:val="22"/>
+          <w:szCs w:val="22"/>
+        </w:rPr>
+        <w:t xml:space="preserve">boxes </w:t>
+      </w:r>
+      <w:r>
+        <w:rPr>
+          <w:sz w:val="22"/>
+          <w:szCs w:val="22"/>
+        </w:rPr>
+        <w:t>around</w:t>
+      </w:r>
+      <w:r>
+        <w:rPr>
+          <w:sz w:val="22"/>
+          <w:szCs w:val="22"/>
+        </w:rPr>
+        <w:t>.</w:t>
+      </w:r>
+    </w:p>
+    <w:p>
+      <w:pPr>
+        <w:ind w:firstLine="284"/>
+        <w:rPr>
+          <w:sz w:val="22"/>
+          <w:szCs w:val="22"/>
+        </w:rPr>
+      </w:pPr>
+    </w:p>
+    <w:p>
+      <w:pPr>
+        <w:ind w:firstLine="284"/>
+        <w:rPr>
+          <w:sz w:val="22"/>
+          <w:szCs w:val="22"/>
+        </w:rPr>
+      </w:pPr>
+      <w:r>
+        <w:rPr>
+          <w:sz w:val="22"/>
+          <w:szCs w:val="22"/>
+        </w:rPr>
+        <w:t xml:space="preserve">This planner was built </w:t>
+      </w:r>
+      <w:r>
+        <w:rPr>
+          <w:sz w:val="22"/>
+          <w:szCs w:val="22"/>
+        </w:rPr>
+        <w:t>so that Shakey could figure out how to achieve goals by going from room to room or pushing boxes around. It worked on a computer running hardly any memory, so they had to ma</w:t>
+      </w:r>
+      <w:r>
+        <w:rPr>
+          <w:sz w:val="22"/>
+          <w:szCs w:val="22"/>
+        </w:rPr>
+        <w:t>ke it as efficient as possible.</w:t>
+      </w:r>
+    </w:p>
+    <w:p>
+      <w:pPr>
+        <w:ind w:firstLine="284"/>
+        <w:rPr>
+          <w:sz w:val="22"/>
+          <w:szCs w:val="22"/>
+        </w:rPr>
+      </w:pPr>
+    </w:p>
+    <w:p>
+      <w:pPr>
+        <w:ind w:firstLine="284"/>
+        <w:rPr>
+          <w:rStyle w:val="apple-converted-space"/>
+          <w:rFonts w:ascii="Times New Roman" w:eastAsia="Times New Roman" w:hAnsi="Times New Roman" w:cs="Times New Roman"/>
+        </w:rPr>
+      </w:pPr>
+      <w:r>
+        <w:rPr>
+          <w:sz w:val="22"/>
+          <w:szCs w:val="22"/>
+        </w:rPr>
+        <w:t>The current class of planners</w:t>
+      </w:r>
+      <w:r>
+        <w:rPr>
+          <w:sz w:val="22"/>
+          <w:szCs w:val="22"/>
+        </w:rPr>
+        <w:t>,</w:t>
+      </w:r>
+      <w:r>
+        <w:rPr>
+          <w:sz w:val="22"/>
+          <w:szCs w:val="22"/>
+        </w:rPr>
+        <w:t xml:space="preserve"> like</w:t>
+      </w:r>
+      <w:r>
+        <w:rPr>
+          <w:sz w:val="22"/>
+          <w:szCs w:val="22"/>
+        </w:rPr>
+        <w:t xml:space="preserve"> for example</w:t>
+      </w:r>
+      <w:r>
+        <w:rPr>
+          <w:sz w:val="22"/>
+          <w:szCs w:val="22"/>
+        </w:rPr>
+        <w:t xml:space="preserve"> PDDL</w:t>
+      </w:r>
+      <w:r>
+        <w:rPr>
+          <w:rStyle w:val="s2"/>
+          <w:sz w:val="22"/>
+          <w:szCs w:val="22"/>
+        </w:rPr>
+        <w:t xml:space="preserve">, </w:t>
       </w:r>
       <w:bookmarkStart w:id="0" w:name="_GoBack"/>
       <w:bookmarkEnd w:id="0"/>
-      <w:r>
-        <w:rPr>
-          <w:sz w:val="22"/>
-          <w:szCs w:val="22"/>
-        </w:rPr>
-        <w:t xml:space="preserve">often </w:t>
-      </w:r>
-      <w:r>
-        <w:rPr>
-          <w:sz w:val="22"/>
-          <w:szCs w:val="22"/>
-        </w:rPr>
-        <w:t xml:space="preserve">a more efficient planning process. </w:t>
-      </w:r>
-      <w:r>
-        <w:rPr>
-          <w:sz w:val="22"/>
-          <w:szCs w:val="22"/>
-        </w:rPr>
-        <w:t xml:space="preserve">This could be </w:t>
-      </w:r>
-      <w:r>
-        <w:rPr>
-          <w:sz w:val="22"/>
-          <w:szCs w:val="22"/>
-        </w:rPr>
-        <w:t>considered an</w:t>
-      </w:r>
-      <w:r>
-        <w:rPr>
-          <w:sz w:val="22"/>
-          <w:szCs w:val="22"/>
-        </w:rPr>
-        <w:t xml:space="preserve"> </w:t>
-      </w:r>
-      <w:r>
-        <w:rPr>
-          <w:sz w:val="22"/>
-          <w:szCs w:val="22"/>
-        </w:rPr>
-        <w:t>advantage in the constr</w:t>
-      </w:r>
-      <w:r>
-        <w:rPr>
-          <w:sz w:val="22"/>
-          <w:szCs w:val="22"/>
-        </w:rPr>
-        <w:t>uction of a planning algorithm.</w:t>
-      </w:r>
-    </w:p>
-    <w:p>
-      <w:pPr>
-        <w:ind w:firstLine="284"/>
-        <w:rPr>
-          <w:sz w:val="22"/>
-          <w:szCs w:val="22"/>
-        </w:rPr>
-      </w:pPr>
-    </w:p>
-    <w:p>
-      <w:pPr>
-        <w:ind w:firstLine="284"/>
-        <w:rPr>
-          <w:sz w:val="22"/>
-          <w:szCs w:val="22"/>
-        </w:rPr>
-      </w:pPr>
-      <w:r>
-        <w:rPr>
-          <w:sz w:val="22"/>
-          <w:szCs w:val="22"/>
-        </w:rPr>
-        <w:t xml:space="preserve">The Stanford </w:t>
-      </w:r>
-      <w:r>
-        <w:rPr>
-          <w:rFonts w:ascii="Calibri" w:hAnsi="Calibri" w:cs="Times New Roman"/>
-          <w:sz w:val="22"/>
-          <w:szCs w:val="22"/>
-        </w:rPr>
-        <w:t>Research Institute Problem Solver</w:t>
-      </w:r>
-      <w:r>
-        <w:rPr>
-          <w:rFonts w:ascii="Calibri" w:hAnsi="Calibri" w:cs="Times New Roman"/>
-          <w:sz w:val="22"/>
-          <w:szCs w:val="22"/>
-        </w:rPr>
-        <w:t xml:space="preserve"> (STRIP) </w:t>
-      </w:r>
-      <w:r>
-        <w:rPr>
-          <w:sz w:val="22"/>
-          <w:szCs w:val="22"/>
-        </w:rPr>
-        <w:t>is an automated planning technique that works by executing a domain and problem to find a goal. With STRIPS, you first describe the world. You do this by providing objects, actions, preconditions, and effects.</w:t>
-      </w:r>
-      <w:r>
-        <w:rPr>
-          <w:rFonts w:ascii="Times New Roman" w:eastAsia="Times New Roman" w:hAnsi="Times New Roman" w:cs="Times New Roman"/>
-        </w:rPr>
-        <w:t xml:space="preserve"> </w:t>
-      </w:r>
-      <w:r>
-        <w:rPr>
-          <w:sz w:val="22"/>
-          <w:szCs w:val="22"/>
-        </w:rPr>
-        <w:t xml:space="preserve">It was used to power a robot named </w:t>
-      </w:r>
-      <w:proofErr w:type="spellStart"/>
-      <w:r>
-        <w:rPr>
-          <w:sz w:val="22"/>
-          <w:szCs w:val="22"/>
-        </w:rPr>
-        <w:t>Shakey</w:t>
-      </w:r>
-      <w:proofErr w:type="spellEnd"/>
-      <w:r>
-        <w:rPr>
-          <w:sz w:val="22"/>
-          <w:szCs w:val="22"/>
-        </w:rPr>
-        <w:t xml:space="preserve">, a real, actual robot that went around from </w:t>
-      </w:r>
-      <w:r>
-        <w:rPr>
-          <w:sz w:val="22"/>
-          <w:szCs w:val="22"/>
-        </w:rPr>
-        <w:t xml:space="preserve">room to room, and pushed </w:t>
-      </w:r>
-      <w:r>
-        <w:rPr>
-          <w:sz w:val="22"/>
-          <w:szCs w:val="22"/>
-        </w:rPr>
-        <w:t xml:space="preserve">boxes </w:t>
-      </w:r>
-      <w:r>
-        <w:rPr>
-          <w:sz w:val="22"/>
-          <w:szCs w:val="22"/>
-        </w:rPr>
-        <w:t>around</w:t>
-      </w:r>
-      <w:r>
-        <w:rPr>
-          <w:sz w:val="22"/>
-          <w:szCs w:val="22"/>
-        </w:rPr>
-        <w:t>.</w:t>
-      </w:r>
-    </w:p>
-    <w:p>
-      <w:pPr>
-        <w:ind w:firstLine="284"/>
-        <w:rPr>
-          <w:sz w:val="22"/>
-          <w:szCs w:val="22"/>
-        </w:rPr>
-      </w:pPr>
-    </w:p>
-    <w:p>
-      <w:pPr>
-        <w:ind w:firstLine="284"/>
-        <w:rPr>
-          <w:sz w:val="22"/>
-          <w:szCs w:val="22"/>
-        </w:rPr>
-      </w:pPr>
-      <w:r>
-        <w:rPr>
-          <w:sz w:val="22"/>
-          <w:szCs w:val="22"/>
-        </w:rPr>
-        <w:t xml:space="preserve">This planner was built </w:t>
-      </w:r>
-      <w:r>
-        <w:rPr>
-          <w:sz w:val="22"/>
-          <w:szCs w:val="22"/>
-        </w:rPr>
-        <w:t xml:space="preserve">so that </w:t>
-      </w:r>
-      <w:proofErr w:type="spellStart"/>
-      <w:r>
-        <w:rPr>
-          <w:sz w:val="22"/>
-          <w:szCs w:val="22"/>
-        </w:rPr>
-        <w:t>Shakey</w:t>
-      </w:r>
-      <w:proofErr w:type="spellEnd"/>
-      <w:r>
-        <w:rPr>
-          <w:sz w:val="22"/>
-          <w:szCs w:val="22"/>
-        </w:rPr>
-        <w:t xml:space="preserve"> could figure out how to achieve goals by going from room to room or pushing boxes around. It worked on a computer running hardly any memory, so they had to ma</w:t>
-      </w:r>
-      <w:r>
-        <w:rPr>
-          <w:sz w:val="22"/>
-          <w:szCs w:val="22"/>
-        </w:rPr>
-        <w:t>ke it as efficient as possible.</w:t>
-      </w:r>
-    </w:p>
-    <w:p>
-      <w:pPr>
-        <w:ind w:firstLine="284"/>
-        <w:rPr>
-          <w:sz w:val="22"/>
-          <w:szCs w:val="22"/>
-        </w:rPr>
-      </w:pPr>
-    </w:p>
-    <w:p>
-      <w:pPr>
-        <w:ind w:firstLine="284"/>
-        <w:rPr>
-          <w:rStyle w:val="apple-converted-space"/>
-          <w:rFonts w:ascii="Times New Roman" w:eastAsia="Times New Roman" w:hAnsi="Times New Roman" w:cs="Times New Roman"/>
-        </w:rPr>
-      </w:pPr>
-      <w:r>
-        <w:rPr>
-          <w:sz w:val="22"/>
-          <w:szCs w:val="22"/>
-        </w:rPr>
-        <w:t>The current class of planners like PDDL</w:t>
-      </w:r>
-      <w:r>
-        <w:rPr>
-          <w:rStyle w:val="s2"/>
-          <w:sz w:val="22"/>
-          <w:szCs w:val="22"/>
-        </w:rPr>
-        <w:t xml:space="preserve">5 </w:t>
-      </w:r>
       <w:r>
         <w:rPr>
           <w:sz w:val="22"/>
@@ -1455,25 +1370,7 @@
           <w:sz w:val="20"/>
           <w:szCs w:val="18"/>
         </w:rPr>
-        <w:t xml:space="preserve">Richard E. </w:t>
-      </w:r>
-      <w:proofErr w:type="spellStart"/>
-      <w:r>
-        <w:rPr>
-          <w:rFonts w:ascii="Calibri" w:hAnsi="Calibri" w:cs="Times New Roman"/>
-          <w:sz w:val="20"/>
-          <w:szCs w:val="18"/>
-        </w:rPr>
-        <w:t>Fikes</w:t>
-      </w:r>
-      <w:proofErr w:type="spellEnd"/>
-      <w:r>
-        <w:rPr>
-          <w:rFonts w:ascii="Calibri" w:hAnsi="Calibri" w:cs="Times New Roman"/>
-          <w:sz w:val="20"/>
-          <w:szCs w:val="18"/>
-        </w:rPr>
-        <w:t xml:space="preserve">, </w:t>
+        <w:t xml:space="preserve">Richard E. Fikes, </w:t>
       </w:r>
       <w:r>
         <w:rPr>
@@ -1523,25 +1420,7 @@
           <w:sz w:val="20"/>
           <w:szCs w:val="18"/>
         </w:rPr>
-        <w:t xml:space="preserve">Edwin P.D. </w:t>
-      </w:r>
-      <w:proofErr w:type="spellStart"/>
-      <w:r>
-        <w:rPr>
-          <w:rFonts w:ascii="Calibri" w:hAnsi="Calibri" w:cs="Times New Roman"/>
-          <w:sz w:val="20"/>
-          <w:szCs w:val="18"/>
-        </w:rPr>
-        <w:t>Pednault</w:t>
-      </w:r>
-      <w:proofErr w:type="spellEnd"/>
-      <w:r>
-        <w:rPr>
-          <w:rFonts w:ascii="Calibri" w:hAnsi="Calibri" w:cs="Times New Roman"/>
-          <w:sz w:val="20"/>
-          <w:szCs w:val="18"/>
-        </w:rPr>
-        <w:t>. ADL. Exploring the Middle Ground Between STRIPS and the Situation Calculus.</w:t>
+        <w:t>Edwin P.D. Pednault. ADL. Exploring the Middle Ground Between STRIPS and the Situation Calculus.</w:t>
       </w:r>
     </w:p>
     <w:sectPr>
@@ -2510,7 +2389,7 @@
 </file>
 
 <file path=customXml/itemProps2.xml><?xml version="1.0" encoding="utf-8"?>
-<ds:datastoreItem xmlns:ds="http://schemas.openxmlformats.org/officeDocument/2006/customXml" ds:itemID="{8D959C1B-8CE3-B84A-859D-73A85A81ADA1}">
+<ds:datastoreItem xmlns:ds="http://schemas.openxmlformats.org/officeDocument/2006/customXml" ds:itemID="{BDE3C46D-71A7-A24A-9E09-6D95ACFAC5AA}">
   <ds:schemaRefs>
     <ds:schemaRef ds:uri="http://schemas.openxmlformats.org/officeDocument/2006/bibliography"/>
   </ds:schemaRefs>

</xml_diff>